<commit_message>
Fixed a couple to typos, observed during last pmb
</commit_message>
<xml_diff>
--- a/Project Management/PMB/Minutes/PMBMinutes30thNov12.docx
+++ b/Project Management/PMB/Minutes/PMBMinutes30thNov12.docx
@@ -1,6 +1,6 @@
 
 <file path=word/document.xml><?xml version="1.0" encoding="utf-8"?>
-<w:document xmlns:ve="http://schemas.openxmlformats.org/markup-compatibility/2006" xmlns:o="urn:schemas-microsoft-com:office:office" xmlns:r="http://schemas.openxmlformats.org/officeDocument/2006/relationships" xmlns:m="http://schemas.openxmlformats.org/officeDocument/2006/math" xmlns:v="urn:schemas-microsoft-com:vml" xmlns:wp="http://schemas.openxmlformats.org/drawingml/2006/wordprocessingDrawing" xmlns:w10="urn:schemas-microsoft-com:office:word" xmlns:w="http://schemas.openxmlformats.org/wordprocessingml/2006/main" xmlns:wne="http://schemas.microsoft.com/office/word/2006/wordml">
+<w:document xmlns:wpc="http://schemas.microsoft.com/office/word/2010/wordprocessingCanvas" xmlns:mc="http://schemas.openxmlformats.org/markup-compatibility/2006" xmlns:o="urn:schemas-microsoft-com:office:office" xmlns:r="http://schemas.openxmlformats.org/officeDocument/2006/relationships" xmlns:m="http://schemas.openxmlformats.org/officeDocument/2006/math" xmlns:v="urn:schemas-microsoft-com:vml" xmlns:wp14="http://schemas.microsoft.com/office/word/2010/wordprocessingDrawing" xmlns:wp="http://schemas.openxmlformats.org/drawingml/2006/wordprocessingDrawing" xmlns:w10="urn:schemas-microsoft-com:office:word" xmlns:w="http://schemas.openxmlformats.org/wordprocessingml/2006/main" xmlns:w14="http://schemas.microsoft.com/office/word/2010/wordml" xmlns:wpg="http://schemas.microsoft.com/office/word/2010/wordprocessingGroup" xmlns:wpi="http://schemas.microsoft.com/office/word/2010/wordprocessingInk" xmlns:wne="http://schemas.microsoft.com/office/word/2006/wordml" xmlns:wps="http://schemas.microsoft.com/office/word/2010/wordprocessingShape" mc:Ignorable="w14 wp14">
   <w:body>
     <w:p>
       <w:pPr>
@@ -47,13 +47,8 @@
         <w:t>minutes taken for the</w:t>
       </w:r>
       <w:r>
-        <w:t xml:space="preserve"> board</w:t>
-      </w:r>
-      <w:proofErr w:type="gramStart"/>
-      <w:r>
-        <w:t>)</w:t>
-      </w:r>
-      <w:proofErr w:type="gramEnd"/>
+        <w:t xml:space="preserve"> board)</w:t>
+      </w:r>
       <w:r>
         <w:br/>
       </w:r>
@@ -102,23 +97,12 @@
         <w:t xml:space="preserve">, </w:t>
       </w:r>
       <w:r>
-        <w:t xml:space="preserve">Nigel </w:t>
-      </w:r>
-      <w:proofErr w:type="spellStart"/>
-      <w:r>
-        <w:t>Chown</w:t>
-      </w:r>
-      <w:proofErr w:type="spellEnd"/>
+        <w:t>Nigel Chown</w:t>
+      </w:r>
       <w:r>
         <w:t xml:space="preserve">, </w:t>
       </w:r>
       <w:r>
-        <w:t>Tom Griffin</w:t>
-      </w:r>
-      <w:r>
-        <w:t xml:space="preserve">, </w:t>
-      </w:r>
-      <w:r>
         <w:t>Toby Perring</w:t>
       </w:r>
       <w:r>
@@ -136,11 +120,9 @@
       <w:r>
         <w:t xml:space="preserve">, Mark Hagen, Thomas </w:t>
       </w:r>
-      <w:proofErr w:type="spellStart"/>
       <w:r>
         <w:t>Proffen</w:t>
       </w:r>
-      <w:proofErr w:type="spellEnd"/>
       <w:r>
         <w:t>, Gal</w:t>
       </w:r>
@@ -193,7 +175,7 @@
       </w:r>
     </w:p>
     <w:p>
-      <w:hyperlink r:id="rId12" w:history="1">
+      <w:hyperlink r:id="rId13" w:history="1">
         <w:r>
           <w:rPr>
             <w:rStyle w:val="Hyperlink"/>
@@ -259,34 +241,10 @@
     </w:p>
     <w:p>
       <w:r>
-        <w:t xml:space="preserve">The available of </w:t>
-      </w:r>
-      <w:proofErr w:type="spellStart"/>
-      <w:r>
-        <w:t>Sci</w:t>
-      </w:r>
-      <w:r>
-        <w:t>Py</w:t>
-      </w:r>
-      <w:proofErr w:type="spellEnd"/>
-      <w:r>
-        <w:t xml:space="preserve"> and </w:t>
-      </w:r>
-      <w:proofErr w:type="spellStart"/>
-      <w:r>
-        <w:t>iPython</w:t>
-      </w:r>
-      <w:proofErr w:type="spellEnd"/>
-      <w:r>
-        <w:t xml:space="preserve"> on </w:t>
-      </w:r>
-      <w:proofErr w:type="spellStart"/>
-      <w:r>
-        <w:t>Redhat</w:t>
-      </w:r>
-      <w:proofErr w:type="spellEnd"/>
-      <w:r>
-        <w:t>/Mac was</w:t>
+        <w:t>The available of Sci</w:t>
+      </w:r>
+      <w:r>
+        <w:t>Py and iPython on Redhat/Mac was</w:t>
       </w:r>
       <w:r>
         <w:t xml:space="preserve"> </w:t>
@@ -487,94 +445,73 @@
         <w:rPr>
           <w:b/>
         </w:rPr>
-        <w:t>three-way agreement</w:t>
-      </w:r>
-    </w:p>
-    <w:p>
-      <w:pPr>
-        <w:pStyle w:val="Heading1"/>
-      </w:pPr>
-      <w:r>
-        <w:t>Other Facilities</w:t>
-      </w:r>
-    </w:p>
-    <w:p>
-      <w:r>
-        <w:t xml:space="preserve">See PM report for summary. </w:t>
-      </w:r>
-    </w:p>
-    <w:p>
-      <w:r>
-        <w:t xml:space="preserve">ILL is waiting </w:t>
-      </w:r>
-      <w:r>
-        <w:t xml:space="preserve">for a funding request. </w:t>
-      </w:r>
-    </w:p>
-    <w:p>
-      <w:r>
-        <w:t xml:space="preserve">David </w:t>
-      </w:r>
-      <w:proofErr w:type="spellStart"/>
-      <w:r>
-        <w:t>Mannicke</w:t>
-      </w:r>
-      <w:proofErr w:type="spellEnd"/>
-      <w:r>
-        <w:t xml:space="preserve"> is </w:t>
-      </w:r>
-      <w:r>
-        <w:t>looking into using Mantid at ANSTO</w:t>
-      </w:r>
-      <w:r>
-        <w:t xml:space="preserve">, and an ANSTO </w:t>
-      </w:r>
-      <w:r>
-        <w:t>scientist is</w:t>
-      </w:r>
-      <w:r>
-        <w:t xml:space="preserve"> </w:t>
-      </w:r>
-      <w:r>
-        <w:t xml:space="preserve">currently </w:t>
-      </w:r>
-      <w:r>
-        <w:t xml:space="preserve">visiting SNS. A Model ANSTO may prefer is to use </w:t>
-      </w:r>
-      <w:proofErr w:type="spellStart"/>
-      <w:r>
-        <w:t>Gumtree</w:t>
-      </w:r>
-      <w:proofErr w:type="spellEnd"/>
-      <w:r>
-        <w:t xml:space="preserve"> for basic reduction and Mantid for more advance reduction.</w:t>
-      </w:r>
-    </w:p>
-    <w:p>
-      <w:pPr>
+        <w:t>two</w:t>
+      </w:r>
+      <w:r>
         <w:rPr>
           <w:b/>
         </w:rPr>
-      </w:pPr>
-      <w:r>
+        <w:t>-way agreement</w:t>
+      </w:r>
+    </w:p>
+    <w:p>
+      <w:pPr>
+        <w:pStyle w:val="Heading1"/>
+      </w:pPr>
+      <w:r>
+        <w:t>Other Facilities</w:t>
+      </w:r>
+    </w:p>
+    <w:p>
+      <w:r>
+        <w:t xml:space="preserve">See PM report for summary. </w:t>
+      </w:r>
+    </w:p>
+    <w:p>
+      <w:r>
+        <w:t xml:space="preserve">ILL is waiting </w:t>
+      </w:r>
+      <w:r>
+        <w:t xml:space="preserve">for a funding request. </w:t>
+      </w:r>
+    </w:p>
+    <w:p>
+      <w:r>
+        <w:t>David Mannicke</w:t>
+      </w:r>
+      <w:r>
+        <w:t xml:space="preserve"> is </w:t>
+      </w:r>
+      <w:r>
+        <w:t>looking into using Mantid at ANSTO</w:t>
+      </w:r>
+      <w:r>
+        <w:t xml:space="preserve">, and an ANSTO </w:t>
+      </w:r>
+      <w:r>
+        <w:t>scientist is</w:t>
+      </w:r>
+      <w:r>
+        <w:t xml:space="preserve"> </w:t>
+      </w:r>
+      <w:r>
+        <w:t xml:space="preserve">currently </w:t>
+      </w:r>
+      <w:r>
+        <w:t>visiting SNS. A Model ANSTO may prefer is to use Gumtree for basic reduction and Mantid for more advance reduction.</w:t>
+      </w:r>
+    </w:p>
+    <w:p>
+      <w:pPr>
         <w:rPr>
           <w:b/>
         </w:rPr>
-        <w:t>Action ND+AM to contact ESS/</w:t>
-      </w:r>
-      <w:proofErr w:type="spellStart"/>
+      </w:pPr>
       <w:r>
         <w:rPr>
           <w:b/>
         </w:rPr>
-        <w:t>McStas</w:t>
-      </w:r>
-      <w:proofErr w:type="spellEnd"/>
-      <w:r>
-        <w:rPr>
-          <w:b/>
-        </w:rPr>
-        <w:t xml:space="preserve"> staff </w:t>
+        <w:t xml:space="preserve">Action ND+AM to contact ESS/McStas staff </w:t>
       </w:r>
       <w:r>
         <w:rPr>
@@ -782,11 +719,9 @@
       </w:r>
     </w:p>
     <w:p>
-      <w:proofErr w:type="gramStart"/>
       <w:r>
         <w:t>None.</w:t>
       </w:r>
-      <w:proofErr w:type="gramEnd"/>
     </w:p>
     <w:p>
       <w:pPr>
@@ -797,16 +732,11 @@
       </w:r>
     </w:p>
     <w:p>
-      <w:proofErr w:type="gramStart"/>
       <w:r>
         <w:t>TBA</w:t>
       </w:r>
       <w:r>
-        <w:t>.</w:t>
-      </w:r>
-      <w:proofErr w:type="gramEnd"/>
-      <w:r>
-        <w:t xml:space="preserve"> </w:t>
+        <w:t xml:space="preserve">. </w:t>
       </w:r>
     </w:p>
     <w:p>
@@ -854,7 +784,7 @@
           <w:insideH w:val="single" w:sz="4" w:space="0" w:color="auto"/>
           <w:insideV w:val="single" w:sz="4" w:space="0" w:color="auto"/>
         </w:tblBorders>
-        <w:tblLook w:val="04A0"/>
+        <w:tblLook w:val="04A0" w:firstRow="1" w:lastRow="0" w:firstColumn="1" w:lastColumn="0" w:noHBand="0" w:noVBand="1"/>
       </w:tblPr>
       <w:tblGrid>
         <w:gridCol w:w="717"/>
@@ -887,7 +817,15 @@
               <w:t>T</w:t>
             </w:r>
             <w:r>
-              <w:t>o look further into alternatives to a three-way agreement</w:t>
+              <w:t>o look furt</w:t>
+            </w:r>
+            <w:r>
+              <w:t>her into alternatives to a two</w:t>
+            </w:r>
+            <w:bookmarkStart w:id="0" w:name="_GoBack"/>
+            <w:bookmarkEnd w:id="0"/>
+            <w:r>
+              <w:t>-way agreement</w:t>
             </w:r>
           </w:p>
         </w:tc>
@@ -925,15 +863,7 @@
               <w:t>To</w:t>
             </w:r>
             <w:r>
-              <w:t xml:space="preserve"> contact ESS/</w:t>
-            </w:r>
-            <w:proofErr w:type="spellStart"/>
-            <w:r>
-              <w:t>McStas</w:t>
-            </w:r>
-            <w:proofErr w:type="spellEnd"/>
-            <w:r>
-              <w:t xml:space="preserve"> staff to see if there is something we can help </w:t>
+              <w:t xml:space="preserve"> contact ESS/McStas staff to see if there is something we can help </w:t>
             </w:r>
             <w:r>
               <w:t>with</w:t>
@@ -1217,7 +1147,7 @@
           <w:insideH w:val="single" w:sz="4" w:space="0" w:color="auto"/>
           <w:insideV w:val="single" w:sz="4" w:space="0" w:color="auto"/>
         </w:tblBorders>
-        <w:tblLook w:val="04A0"/>
+        <w:tblLook w:val="04A0" w:firstRow="1" w:lastRow="0" w:firstColumn="1" w:lastColumn="0" w:noHBand="0" w:noVBand="1"/>
       </w:tblPr>
       <w:tblGrid>
         <w:gridCol w:w="711"/>
@@ -1440,7 +1370,7 @@
       </w:pPr>
     </w:p>
     <w:sectPr>
-      <w:footerReference w:type="default" r:id="rId13"/>
+      <w:footerReference w:type="default" r:id="rId14"/>
       <w:pgSz w:w="11906" w:h="16838"/>
       <w:pgMar w:top="1440" w:right="1440" w:bottom="1440" w:left="1440" w:header="708" w:footer="708" w:gutter="0"/>
       <w:cols w:space="708"/>
@@ -1451,7 +1381,7 @@
 </file>
 
 <file path=word/endnotes.xml><?xml version="1.0" encoding="utf-8"?>
-<w:endnotes xmlns:ve="http://schemas.openxmlformats.org/markup-compatibility/2006" xmlns:o="urn:schemas-microsoft-com:office:office" xmlns:r="http://schemas.openxmlformats.org/officeDocument/2006/relationships" xmlns:m="http://schemas.openxmlformats.org/officeDocument/2006/math" xmlns:v="urn:schemas-microsoft-com:vml" xmlns:wp="http://schemas.openxmlformats.org/drawingml/2006/wordprocessingDrawing" xmlns:w10="urn:schemas-microsoft-com:office:word" xmlns:w="http://schemas.openxmlformats.org/wordprocessingml/2006/main" xmlns:wne="http://schemas.microsoft.com/office/word/2006/wordml">
+<w:endnotes xmlns:wpc="http://schemas.microsoft.com/office/word/2010/wordprocessingCanvas" xmlns:mc="http://schemas.openxmlformats.org/markup-compatibility/2006" xmlns:o="urn:schemas-microsoft-com:office:office" xmlns:r="http://schemas.openxmlformats.org/officeDocument/2006/relationships" xmlns:m="http://schemas.openxmlformats.org/officeDocument/2006/math" xmlns:v="urn:schemas-microsoft-com:vml" xmlns:wp14="http://schemas.microsoft.com/office/word/2010/wordprocessingDrawing" xmlns:wp="http://schemas.openxmlformats.org/drawingml/2006/wordprocessingDrawing" xmlns:w10="urn:schemas-microsoft-com:office:word" xmlns:w="http://schemas.openxmlformats.org/wordprocessingml/2006/main" xmlns:w14="http://schemas.microsoft.com/office/word/2010/wordml" xmlns:wpg="http://schemas.microsoft.com/office/word/2010/wordprocessingGroup" xmlns:wpi="http://schemas.microsoft.com/office/word/2010/wordprocessingInk" xmlns:wne="http://schemas.microsoft.com/office/word/2006/wordml" xmlns:wps="http://schemas.microsoft.com/office/word/2010/wordprocessingShape" mc:Ignorable="w14 wp14">
   <w:endnote w:type="separator" w:id="-1">
     <w:p>
       <w:pPr>
@@ -1476,7 +1406,7 @@
 </file>
 
 <file path=word/footer1.xml><?xml version="1.0" encoding="utf-8"?>
-<w:ftr xmlns:ve="http://schemas.openxmlformats.org/markup-compatibility/2006" xmlns:o="urn:schemas-microsoft-com:office:office" xmlns:r="http://schemas.openxmlformats.org/officeDocument/2006/relationships" xmlns:m="http://schemas.openxmlformats.org/officeDocument/2006/math" xmlns:v="urn:schemas-microsoft-com:vml" xmlns:wp="http://schemas.openxmlformats.org/drawingml/2006/wordprocessingDrawing" xmlns:w10="urn:schemas-microsoft-com:office:word" xmlns:w="http://schemas.openxmlformats.org/wordprocessingml/2006/main" xmlns:wne="http://schemas.microsoft.com/office/word/2006/wordml">
+<w:ftr xmlns:wpc="http://schemas.microsoft.com/office/word/2010/wordprocessingCanvas" xmlns:mc="http://schemas.openxmlformats.org/markup-compatibility/2006" xmlns:o="urn:schemas-microsoft-com:office:office" xmlns:r="http://schemas.openxmlformats.org/officeDocument/2006/relationships" xmlns:m="http://schemas.openxmlformats.org/officeDocument/2006/math" xmlns:v="urn:schemas-microsoft-com:vml" xmlns:wp14="http://schemas.microsoft.com/office/word/2010/wordprocessingDrawing" xmlns:wp="http://schemas.openxmlformats.org/drawingml/2006/wordprocessingDrawing" xmlns:w10="urn:schemas-microsoft-com:office:word" xmlns:w="http://schemas.openxmlformats.org/wordprocessingml/2006/main" xmlns:w14="http://schemas.microsoft.com/office/word/2010/wordml" xmlns:wpg="http://schemas.microsoft.com/office/word/2010/wordprocessingGroup" xmlns:wpi="http://schemas.microsoft.com/office/word/2010/wordprocessingInk" xmlns:wne="http://schemas.microsoft.com/office/word/2006/wordml" xmlns:wps="http://schemas.microsoft.com/office/word/2010/wordprocessingShape" mc:Ignorable="w14 wp14">
   <w:p>
     <w:pPr>
       <w:pStyle w:val="Footer"/>
@@ -1493,31 +1423,57 @@
     <w:r>
       <w:tab/>
     </w:r>
-    <w:fldSimple w:instr=" PAGE   \* MERGEFORMAT ">
-      <w:r>
-        <w:rPr>
-          <w:noProof/>
-        </w:rPr>
-        <w:t>1</w:t>
-      </w:r>
-    </w:fldSimple>
+    <w:r>
+      <w:fldChar w:fldCharType="begin"/>
+    </w:r>
+    <w:r>
+      <w:instrText xml:space="preserve"> PAGE   \* MERGEFORMAT </w:instrText>
+    </w:r>
+    <w:r>
+      <w:fldChar w:fldCharType="separate"/>
+    </w:r>
+    <w:r>
+      <w:rPr>
+        <w:noProof/>
+      </w:rPr>
+      <w:t>3</w:t>
+    </w:r>
+    <w:r>
+      <w:rPr>
+        <w:noProof/>
+      </w:rPr>
+      <w:fldChar w:fldCharType="end"/>
+    </w:r>
     <w:r>
       <w:tab/>
     </w:r>
-    <w:fldSimple w:instr=" DATE \@ &quot;dd/MM/yyyy&quot; ">
-      <w:r>
-        <w:rPr>
-          <w:noProof/>
-        </w:rPr>
-        <w:t>20/12/2012</w:t>
-      </w:r>
-    </w:fldSimple>
+    <w:r>
+      <w:fldChar w:fldCharType="begin"/>
+    </w:r>
+    <w:r>
+      <w:instrText xml:space="preserve"> DATE \@ "dd/MM/yyyy" </w:instrText>
+    </w:r>
+    <w:r>
+      <w:fldChar w:fldCharType="separate"/>
+    </w:r>
+    <w:r>
+      <w:rPr>
+        <w:noProof/>
+      </w:rPr>
+      <w:t>15/04/2013</w:t>
+    </w:r>
+    <w:r>
+      <w:rPr>
+        <w:noProof/>
+      </w:rPr>
+      <w:fldChar w:fldCharType="end"/>
+    </w:r>
   </w:p>
 </w:ftr>
 </file>
 
 <file path=word/footnotes.xml><?xml version="1.0" encoding="utf-8"?>
-<w:footnotes xmlns:ve="http://schemas.openxmlformats.org/markup-compatibility/2006" xmlns:o="urn:schemas-microsoft-com:office:office" xmlns:r="http://schemas.openxmlformats.org/officeDocument/2006/relationships" xmlns:m="http://schemas.openxmlformats.org/officeDocument/2006/math" xmlns:v="urn:schemas-microsoft-com:vml" xmlns:wp="http://schemas.openxmlformats.org/drawingml/2006/wordprocessingDrawing" xmlns:w10="urn:schemas-microsoft-com:office:word" xmlns:w="http://schemas.openxmlformats.org/wordprocessingml/2006/main" xmlns:wne="http://schemas.microsoft.com/office/word/2006/wordml">
+<w:footnotes xmlns:wpc="http://schemas.microsoft.com/office/word/2010/wordprocessingCanvas" xmlns:mc="http://schemas.openxmlformats.org/markup-compatibility/2006" xmlns:o="urn:schemas-microsoft-com:office:office" xmlns:r="http://schemas.openxmlformats.org/officeDocument/2006/relationships" xmlns:m="http://schemas.openxmlformats.org/officeDocument/2006/math" xmlns:v="urn:schemas-microsoft-com:vml" xmlns:wp14="http://schemas.microsoft.com/office/word/2010/wordprocessingDrawing" xmlns:wp="http://schemas.openxmlformats.org/drawingml/2006/wordprocessingDrawing" xmlns:w10="urn:schemas-microsoft-com:office:word" xmlns:w="http://schemas.openxmlformats.org/wordprocessingml/2006/main" xmlns:w14="http://schemas.microsoft.com/office/word/2010/wordml" xmlns:wpg="http://schemas.microsoft.com/office/word/2010/wordprocessingGroup" xmlns:wpi="http://schemas.microsoft.com/office/word/2010/wordprocessingInk" xmlns:wne="http://schemas.microsoft.com/office/word/2006/wordml" xmlns:wps="http://schemas.microsoft.com/office/word/2010/wordprocessingShape" mc:Ignorable="w14 wp14">
   <w:footnote w:type="separator" w:id="-1">
     <w:p>
       <w:pPr>
@@ -1542,7 +1498,7 @@
 </file>
 
 <file path=word/numbering.xml><?xml version="1.0" encoding="utf-8"?>
-<w:numbering xmlns:ve="http://schemas.openxmlformats.org/markup-compatibility/2006" xmlns:o="urn:schemas-microsoft-com:office:office" xmlns:r="http://schemas.openxmlformats.org/officeDocument/2006/relationships" xmlns:m="http://schemas.openxmlformats.org/officeDocument/2006/math" xmlns:v="urn:schemas-microsoft-com:vml" xmlns:wp="http://schemas.openxmlformats.org/drawingml/2006/wordprocessingDrawing" xmlns:w10="urn:schemas-microsoft-com:office:word" xmlns:w="http://schemas.openxmlformats.org/wordprocessingml/2006/main" xmlns:wne="http://schemas.microsoft.com/office/word/2006/wordml">
+<w:numbering xmlns:wpc="http://schemas.microsoft.com/office/word/2010/wordprocessingCanvas" xmlns:mc="http://schemas.openxmlformats.org/markup-compatibility/2006" xmlns:o="urn:schemas-microsoft-com:office:office" xmlns:r="http://schemas.openxmlformats.org/officeDocument/2006/relationships" xmlns:m="http://schemas.openxmlformats.org/officeDocument/2006/math" xmlns:v="urn:schemas-microsoft-com:vml" xmlns:wp14="http://schemas.microsoft.com/office/word/2010/wordprocessingDrawing" xmlns:wp="http://schemas.openxmlformats.org/drawingml/2006/wordprocessingDrawing" xmlns:w10="urn:schemas-microsoft-com:office:word" xmlns:w="http://schemas.openxmlformats.org/wordprocessingml/2006/main" xmlns:w14="http://schemas.microsoft.com/office/word/2010/wordml" xmlns:wpg="http://schemas.microsoft.com/office/word/2010/wordprocessingGroup" xmlns:wpi="http://schemas.microsoft.com/office/word/2010/wordprocessingInk" xmlns:wne="http://schemas.microsoft.com/office/word/2006/wordml" xmlns:wps="http://schemas.microsoft.com/office/word/2010/wordprocessingShape" mc:Ignorable="w14 wp14">
   <w:abstractNum w:abstractNumId="0">
     <w:nsid w:val="FFFFFF7C"/>
     <w:multiLevelType w:val="singleLevel"/>
@@ -2307,7 +2263,7 @@
 </file>
 
 <file path=word/styles.xml><?xml version="1.0" encoding="utf-8"?>
-<w:styles xmlns:r="http://schemas.openxmlformats.org/officeDocument/2006/relationships" xmlns:w="http://schemas.openxmlformats.org/wordprocessingml/2006/main">
+<w:styles xmlns:mc="http://schemas.openxmlformats.org/markup-compatibility/2006" xmlns:r="http://schemas.openxmlformats.org/officeDocument/2006/relationships" xmlns:w="http://schemas.openxmlformats.org/wordprocessingml/2006/main" xmlns:w14="http://schemas.microsoft.com/office/word/2010/wordml" mc:Ignorable="w14">
   <w:docDefaults>
     <w:rPrDefault>
       <w:rPr>
@@ -2640,7 +2596,6 @@
     <w:uiPriority w:val="99"/>
     <w:semiHidden/>
     <w:unhideWhenUsed/>
-    <w:qFormat/>
     <w:tblPr>
       <w:tblInd w:w="0" w:type="dxa"/>
       <w:tblCellMar>
@@ -2814,8 +2769,11 @@
     <w:semiHidden/>
     <w:rsid w:val="007835A3"/>
     <w:rPr>
+      <w:rFonts w:ascii="Palatino" w:eastAsia="Times New Roman" w:hAnsi="Palatino" w:cs="Times New Roman"/>
       <w:b/>
       <w:bCs/>
+      <w:sz w:val="20"/>
+      <w:szCs w:val="20"/>
     </w:rPr>
   </w:style>
   <w:style w:type="paragraph" w:styleId="Footer">
@@ -3256,6 +3214,196 @@
     <w:rPr>
       <w:b/>
     </w:rPr>
+  </w:style>
+</w:styles>
+</file>
+
+<file path=word/stylesWithEffects.xml><?xml version="1.0" encoding="utf-8"?>
+<w:styles xmlns:wpc="http://schemas.microsoft.com/office/word/2010/wordprocessingCanvas" xmlns:mc="http://schemas.openxmlformats.org/markup-compatibility/2006" xmlns:o="urn:schemas-microsoft-com:office:office" xmlns:r="http://schemas.openxmlformats.org/officeDocument/2006/relationships" xmlns:m="http://schemas.openxmlformats.org/officeDocument/2006/math" xmlns:v="urn:schemas-microsoft-com:vml" xmlns:wp14="http://schemas.microsoft.com/office/word/2010/wordprocessingDrawing" xmlns:wp="http://schemas.openxmlformats.org/drawingml/2006/wordprocessingDrawing" xmlns:w10="urn:schemas-microsoft-com:office:word" xmlns:w="http://schemas.openxmlformats.org/wordprocessingml/2006/main" xmlns:w14="http://schemas.microsoft.com/office/word/2010/wordml" xmlns:wpg="http://schemas.microsoft.com/office/word/2010/wordprocessingGroup" xmlns:wpi="http://schemas.microsoft.com/office/word/2010/wordprocessingInk" xmlns:wne="http://schemas.microsoft.com/office/word/2006/wordml" xmlns:wps="http://schemas.microsoft.com/office/word/2010/wordprocessingShape" mc:Ignorable="w14 wp14">
+  <w:docDefaults>
+    <w:rPrDefault>
+      <w:rPr>
+        <w:rFonts w:asciiTheme="minorHAnsi" w:eastAsiaTheme="minorEastAsia" w:hAnsiTheme="minorHAnsi" w:cstheme="minorBidi"/>
+        <w:sz w:val="22"/>
+        <w:szCs w:val="22"/>
+        <w:lang w:val="en-GB" w:eastAsia="en-GB" w:bidi="ar-SA"/>
+      </w:rPr>
+    </w:rPrDefault>
+    <w:pPrDefault>
+      <w:pPr>
+        <w:spacing w:after="200" w:line="276" w:lineRule="auto"/>
+      </w:pPr>
+    </w:pPrDefault>
+  </w:docDefaults>
+  <w:latentStyles w:defLockedState="0" w:defUIPriority="99" w:defSemiHidden="1" w:defUnhideWhenUsed="1" w:defQFormat="0" w:count="267">
+    <w:lsdException w:name="Normal" w:semiHidden="0" w:uiPriority="0" w:unhideWhenUsed="0" w:qFormat="1"/>
+    <w:lsdException w:name="heading 1" w:semiHidden="0" w:uiPriority="9" w:unhideWhenUsed="0" w:qFormat="1"/>
+    <w:lsdException w:name="heading 2" w:uiPriority="9" w:qFormat="1"/>
+    <w:lsdException w:name="heading 3" w:uiPriority="9" w:qFormat="1"/>
+    <w:lsdException w:name="heading 4" w:uiPriority="9" w:qFormat="1"/>
+    <w:lsdException w:name="heading 5" w:uiPriority="9" w:qFormat="1"/>
+    <w:lsdException w:name="heading 6" w:uiPriority="9" w:qFormat="1"/>
+    <w:lsdException w:name="heading 7" w:uiPriority="9" w:qFormat="1"/>
+    <w:lsdException w:name="heading 8" w:uiPriority="9" w:qFormat="1"/>
+    <w:lsdException w:name="heading 9" w:uiPriority="9" w:qFormat="1"/>
+    <w:lsdException w:name="toc 1" w:uiPriority="39"/>
+    <w:lsdException w:name="toc 2" w:uiPriority="39"/>
+    <w:lsdException w:name="toc 3" w:uiPriority="39"/>
+    <w:lsdException w:name="toc 4" w:uiPriority="39"/>
+    <w:lsdException w:name="toc 5" w:uiPriority="39"/>
+    <w:lsdException w:name="toc 6" w:uiPriority="39"/>
+    <w:lsdException w:name="toc 7" w:uiPriority="39"/>
+    <w:lsdException w:name="toc 8" w:uiPriority="39"/>
+    <w:lsdException w:name="toc 9" w:uiPriority="39"/>
+    <w:lsdException w:name="caption" w:uiPriority="35" w:qFormat="1"/>
+    <w:lsdException w:name="Title" w:semiHidden="0" w:uiPriority="10" w:unhideWhenUsed="0" w:qFormat="1"/>
+    <w:lsdException w:name="Default Paragraph Font" w:uiPriority="1"/>
+    <w:lsdException w:name="Subtitle" w:semiHidden="0" w:uiPriority="11" w:unhideWhenUsed="0" w:qFormat="1"/>
+    <w:lsdException w:name="Strong" w:semiHidden="0" w:uiPriority="22" w:unhideWhenUsed="0" w:qFormat="1"/>
+    <w:lsdException w:name="Emphasis" w:semiHidden="0" w:uiPriority="20" w:unhideWhenUsed="0" w:qFormat="1"/>
+    <w:lsdException w:name="Table Grid" w:semiHidden="0" w:uiPriority="59" w:unhideWhenUsed="0"/>
+    <w:lsdException w:name="Placeholder Text" w:unhideWhenUsed="0"/>
+    <w:lsdException w:name="No Spacing" w:semiHidden="0" w:uiPriority="1" w:unhideWhenUsed="0" w:qFormat="1"/>
+    <w:lsdException w:name="Light Shading" w:semiHidden="0" w:uiPriority="60" w:unhideWhenUsed="0"/>
+    <w:lsdException w:name="Light List" w:semiHidden="0" w:uiPriority="61" w:unhideWhenUsed="0"/>
+    <w:lsdException w:name="Light Grid" w:semiHidden="0" w:uiPriority="62" w:unhideWhenUsed="0"/>
+    <w:lsdException w:name="Medium Shading 1" w:semiHidden="0" w:uiPriority="63" w:unhideWhenUsed="0"/>
+    <w:lsdException w:name="Medium Shading 2" w:semiHidden="0" w:uiPriority="64" w:unhideWhenUsed="0"/>
+    <w:lsdException w:name="Medium List 1" w:semiHidden="0" w:uiPriority="65" w:unhideWhenUsed="0"/>
+    <w:lsdException w:name="Medium List 2" w:semiHidden="0" w:uiPriority="66" w:unhideWhenUsed="0"/>
+    <w:lsdException w:name="Medium Grid 1" w:semiHidden="0" w:uiPriority="67" w:unhideWhenUsed="0"/>
+    <w:lsdException w:name="Medium Grid 2" w:semiHidden="0" w:uiPriority="68" w:unhideWhenUsed="0"/>
+    <w:lsdException w:name="Medium Grid 3" w:semiHidden="0" w:uiPriority="69" w:unhideWhenUsed="0"/>
+    <w:lsdException w:name="Dark List" w:semiHidden="0" w:uiPriority="70" w:unhideWhenUsed="0"/>
+    <w:lsdException w:name="Colorful Shading" w:semiHidden="0" w:uiPriority="71" w:unhideWhenUsed="0"/>
+    <w:lsdException w:name="Colorful List" w:semiHidden="0" w:uiPriority="72" w:unhideWhenUsed="0"/>
+    <w:lsdException w:name="Colorful Grid" w:semiHidden="0" w:uiPriority="73" w:unhideWhenUsed="0"/>
+    <w:lsdException w:name="Light Shading Accent 1" w:semiHidden="0" w:uiPriority="60" w:unhideWhenUsed="0"/>
+    <w:lsdException w:name="Light List Accent 1" w:semiHidden="0" w:uiPriority="61" w:unhideWhenUsed="0"/>
+    <w:lsdException w:name="Light Grid Accent 1" w:semiHidden="0" w:uiPriority="62" w:unhideWhenUsed="0"/>
+    <w:lsdException w:name="Medium Shading 1 Accent 1" w:semiHidden="0" w:uiPriority="63" w:unhideWhenUsed="0"/>
+    <w:lsdException w:name="Medium Shading 2 Accent 1" w:semiHidden="0" w:uiPriority="64" w:unhideWhenUsed="0"/>
+    <w:lsdException w:name="Medium List 1 Accent 1" w:semiHidden="0" w:uiPriority="65" w:unhideWhenUsed="0"/>
+    <w:lsdException w:name="Revision" w:unhideWhenUsed="0"/>
+    <w:lsdException w:name="List Paragraph" w:semiHidden="0" w:uiPriority="34" w:unhideWhenUsed="0" w:qFormat="1"/>
+    <w:lsdException w:name="Quote" w:semiHidden="0" w:uiPriority="29" w:unhideWhenUsed="0" w:qFormat="1"/>
+    <w:lsdException w:name="Intense Quote" w:semiHidden="0" w:uiPriority="30" w:unhideWhenUsed="0" w:qFormat="1"/>
+    <w:lsdException w:name="Medium List 2 Accent 1" w:semiHidden="0" w:uiPriority="66" w:unhideWhenUsed="0"/>
+    <w:lsdException w:name="Medium Grid 1 Accent 1" w:semiHidden="0" w:uiPriority="67" w:unhideWhenUsed="0"/>
+    <w:lsdException w:name="Medium Grid 2 Accent 1" w:semiHidden="0" w:uiPriority="68" w:unhideWhenUsed="0"/>
+    <w:lsdException w:name="Medium Grid 3 Accent 1" w:semiHidden="0" w:uiPriority="69" w:unhideWhenUsed="0"/>
+    <w:lsdException w:name="Dark List Accent 1" w:semiHidden="0" w:uiPriority="70" w:unhideWhenUsed="0"/>
+    <w:lsdException w:name="Colorful Shading Accent 1" w:semiHidden="0" w:uiPriority="71" w:unhideWhenUsed="0"/>
+    <w:lsdException w:name="Colorful List Accent 1" w:semiHidden="0" w:uiPriority="72" w:unhideWhenUsed="0"/>
+    <w:lsdException w:name="Colorful Grid Accent 1" w:semiHidden="0" w:uiPriority="73" w:unhideWhenUsed="0"/>
+    <w:lsdException w:name="Light Shading Accent 2" w:semiHidden="0" w:uiPriority="60" w:unhideWhenUsed="0"/>
+    <w:lsdException w:name="Light List Accent 2" w:semiHidden="0" w:uiPriority="61" w:unhideWhenUsed="0"/>
+    <w:lsdException w:name="Light Grid Accent 2" w:semiHidden="0" w:uiPriority="62" w:unhideWhenUsed="0"/>
+    <w:lsdException w:name="Medium Shading 1 Accent 2" w:semiHidden="0" w:uiPriority="63" w:unhideWhenUsed="0"/>
+    <w:lsdException w:name="Medium Shading 2 Accent 2" w:semiHidden="0" w:uiPriority="64" w:unhideWhenUsed="0"/>
+    <w:lsdException w:name="Medium List 1 Accent 2" w:semiHidden="0" w:uiPriority="65" w:unhideWhenUsed="0"/>
+    <w:lsdException w:name="Medium List 2 Accent 2" w:semiHidden="0" w:uiPriority="66" w:unhideWhenUsed="0"/>
+    <w:lsdException w:name="Medium Grid 1 Accent 2" w:semiHidden="0" w:uiPriority="67" w:unhideWhenUsed="0"/>
+    <w:lsdException w:name="Medium Grid 2 Accent 2" w:semiHidden="0" w:uiPriority="68" w:unhideWhenUsed="0"/>
+    <w:lsdException w:name="Medium Grid 3 Accent 2" w:semiHidden="0" w:uiPriority="69" w:unhideWhenUsed="0"/>
+    <w:lsdException w:name="Dark List Accent 2" w:semiHidden="0" w:uiPriority="70" w:unhideWhenUsed="0"/>
+    <w:lsdException w:name="Colorful Shading Accent 2" w:semiHidden="0" w:uiPriority="71" w:unhideWhenUsed="0"/>
+    <w:lsdException w:name="Colorful List Accent 2" w:semiHidden="0" w:uiPriority="72" w:unhideWhenUsed="0"/>
+    <w:lsdException w:name="Colorful Grid Accent 2" w:semiHidden="0" w:uiPriority="73" w:unhideWhenUsed="0"/>
+    <w:lsdException w:name="Light Shading Accent 3" w:semiHidden="0" w:uiPriority="60" w:unhideWhenUsed="0"/>
+    <w:lsdException w:name="Light List Accent 3" w:semiHidden="0" w:uiPriority="61" w:unhideWhenUsed="0"/>
+    <w:lsdException w:name="Light Grid Accent 3" w:semiHidden="0" w:uiPriority="62" w:unhideWhenUsed="0"/>
+    <w:lsdException w:name="Medium Shading 1 Accent 3" w:semiHidden="0" w:uiPriority="63" w:unhideWhenUsed="0"/>
+    <w:lsdException w:name="Medium Shading 2 Accent 3" w:semiHidden="0" w:uiPriority="64" w:unhideWhenUsed="0"/>
+    <w:lsdException w:name="Medium List 1 Accent 3" w:semiHidden="0" w:uiPriority="65" w:unhideWhenUsed="0"/>
+    <w:lsdException w:name="Medium List 2 Accent 3" w:semiHidden="0" w:uiPriority="66" w:unhideWhenUsed="0"/>
+    <w:lsdException w:name="Medium Grid 1 Accent 3" w:semiHidden="0" w:uiPriority="67" w:unhideWhenUsed="0"/>
+    <w:lsdException w:name="Medium Grid 2 Accent 3" w:semiHidden="0" w:uiPriority="68" w:unhideWhenUsed="0"/>
+    <w:lsdException w:name="Medium Grid 3 Accent 3" w:semiHidden="0" w:uiPriority="69" w:unhideWhenUsed="0"/>
+    <w:lsdException w:name="Dark List Accent 3" w:semiHidden="0" w:uiPriority="70" w:unhideWhenUsed="0"/>
+    <w:lsdException w:name="Colorful Shading Accent 3" w:semiHidden="0" w:uiPriority="71" w:unhideWhenUsed="0"/>
+    <w:lsdException w:name="Colorful List Accent 3" w:semiHidden="0" w:uiPriority="72" w:unhideWhenUsed="0"/>
+    <w:lsdException w:name="Colorful Grid Accent 3" w:semiHidden="0" w:uiPriority="73" w:unhideWhenUsed="0"/>
+    <w:lsdException w:name="Light Shading Accent 4" w:semiHidden="0" w:uiPriority="60" w:unhideWhenUsed="0"/>
+    <w:lsdException w:name="Light List Accent 4" w:semiHidden="0" w:uiPriority="61" w:unhideWhenUsed="0"/>
+    <w:lsdException w:name="Light Grid Accent 4" w:semiHidden="0" w:uiPriority="62" w:unhideWhenUsed="0"/>
+    <w:lsdException w:name="Medium Shading 1 Accent 4" w:semiHidden="0" w:uiPriority="63" w:unhideWhenUsed="0"/>
+    <w:lsdException w:name="Medium Shading 2 Accent 4" w:semiHidden="0" w:uiPriority="64" w:unhideWhenUsed="0"/>
+    <w:lsdException w:name="Medium List 1 Accent 4" w:semiHidden="0" w:uiPriority="65" w:unhideWhenUsed="0"/>
+    <w:lsdException w:name="Medium List 2 Accent 4" w:semiHidden="0" w:uiPriority="66" w:unhideWhenUsed="0"/>
+    <w:lsdException w:name="Medium Grid 1 Accent 4" w:semiHidden="0" w:uiPriority="67" w:unhideWhenUsed="0"/>
+    <w:lsdException w:name="Medium Grid 2 Accent 4" w:semiHidden="0" w:uiPriority="68" w:unhideWhenUsed="0"/>
+    <w:lsdException w:name="Medium Grid 3 Accent 4" w:semiHidden="0" w:uiPriority="69" w:unhideWhenUsed="0"/>
+    <w:lsdException w:name="Dark List Accent 4" w:semiHidden="0" w:uiPriority="70" w:unhideWhenUsed="0"/>
+    <w:lsdException w:name="Colorful Shading Accent 4" w:semiHidden="0" w:uiPriority="71" w:unhideWhenUsed="0"/>
+    <w:lsdException w:name="Colorful List Accent 4" w:semiHidden="0" w:uiPriority="72" w:unhideWhenUsed="0"/>
+    <w:lsdException w:name="Colorful Grid Accent 4" w:semiHidden="0" w:uiPriority="73" w:unhideWhenUsed="0"/>
+    <w:lsdException w:name="Light Shading Accent 5" w:semiHidden="0" w:uiPriority="60" w:unhideWhenUsed="0"/>
+    <w:lsdException w:name="Light List Accent 5" w:semiHidden="0" w:uiPriority="61" w:unhideWhenUsed="0"/>
+    <w:lsdException w:name="Light Grid Accent 5" w:semiHidden="0" w:uiPriority="62" w:unhideWhenUsed="0"/>
+    <w:lsdException w:name="Medium Shading 1 Accent 5" w:semiHidden="0" w:uiPriority="63" w:unhideWhenUsed="0"/>
+    <w:lsdException w:name="Medium Shading 2 Accent 5" w:semiHidden="0" w:uiPriority="64" w:unhideWhenUsed="0"/>
+    <w:lsdException w:name="Medium List 1 Accent 5" w:semiHidden="0" w:uiPriority="65" w:unhideWhenUsed="0"/>
+    <w:lsdException w:name="Medium List 2 Accent 5" w:semiHidden="0" w:uiPriority="66" w:unhideWhenUsed="0"/>
+    <w:lsdException w:name="Medium Grid 1 Accent 5" w:semiHidden="0" w:uiPriority="67" w:unhideWhenUsed="0"/>
+    <w:lsdException w:name="Medium Grid 2 Accent 5" w:semiHidden="0" w:uiPriority="68" w:unhideWhenUsed="0"/>
+    <w:lsdException w:name="Medium Grid 3 Accent 5" w:semiHidden="0" w:uiPriority="69" w:unhideWhenUsed="0"/>
+    <w:lsdException w:name="Dark List Accent 5" w:semiHidden="0" w:uiPriority="70" w:unhideWhenUsed="0"/>
+    <w:lsdException w:name="Colorful Shading Accent 5" w:semiHidden="0" w:uiPriority="71" w:unhideWhenUsed="0"/>
+    <w:lsdException w:name="Colorful List Accent 5" w:semiHidden="0" w:uiPriority="72" w:unhideWhenUsed="0"/>
+    <w:lsdException w:name="Colorful Grid Accent 5" w:semiHidden="0" w:uiPriority="73" w:unhideWhenUsed="0"/>
+    <w:lsdException w:name="Light Shading Accent 6" w:semiHidden="0" w:uiPriority="60" w:unhideWhenUsed="0"/>
+    <w:lsdException w:name="Light List Accent 6" w:semiHidden="0" w:uiPriority="61" w:unhideWhenUsed="0"/>
+    <w:lsdException w:name="Light Grid Accent 6" w:semiHidden="0" w:uiPriority="62" w:unhideWhenUsed="0"/>
+    <w:lsdException w:name="Medium Shading 1 Accent 6" w:semiHidden="0" w:uiPriority="63" w:unhideWhenUsed="0"/>
+    <w:lsdException w:name="Medium Shading 2 Accent 6" w:semiHidden="0" w:uiPriority="64" w:unhideWhenUsed="0"/>
+    <w:lsdException w:name="Medium List 1 Accent 6" w:semiHidden="0" w:uiPriority="65" w:unhideWhenUsed="0"/>
+    <w:lsdException w:name="Medium List 2 Accent 6" w:semiHidden="0" w:uiPriority="66" w:unhideWhenUsed="0"/>
+    <w:lsdException w:name="Medium Grid 1 Accent 6" w:semiHidden="0" w:uiPriority="67" w:unhideWhenUsed="0"/>
+    <w:lsdException w:name="Medium Grid 2 Accent 6" w:semiHidden="0" w:uiPriority="68" w:unhideWhenUsed="0"/>
+    <w:lsdException w:name="Medium Grid 3 Accent 6" w:semiHidden="0" w:uiPriority="69" w:unhideWhenUsed="0"/>
+    <w:lsdException w:name="Dark List Accent 6" w:semiHidden="0" w:uiPriority="70" w:unhideWhenUsed="0"/>
+    <w:lsdException w:name="Colorful Shading Accent 6" w:semiHidden="0" w:uiPriority="71" w:unhideWhenUsed="0"/>
+    <w:lsdException w:name="Colorful List Accent 6" w:semiHidden="0" w:uiPriority="72" w:unhideWhenUsed="0"/>
+    <w:lsdException w:name="Colorful Grid Accent 6" w:semiHidden="0" w:uiPriority="73" w:unhideWhenUsed="0"/>
+    <w:lsdException w:name="Subtle Emphasis" w:semiHidden="0" w:uiPriority="19" w:unhideWhenUsed="0" w:qFormat="1"/>
+    <w:lsdException w:name="Intense Emphasis" w:semiHidden="0" w:uiPriority="21" w:unhideWhenUsed="0" w:qFormat="1"/>
+    <w:lsdException w:name="Subtle Reference" w:semiHidden="0" w:uiPriority="31" w:unhideWhenUsed="0" w:qFormat="1"/>
+    <w:lsdException w:name="Intense Reference" w:semiHidden="0" w:uiPriority="32" w:unhideWhenUsed="0" w:qFormat="1"/>
+    <w:lsdException w:name="Book Title" w:semiHidden="0" w:uiPriority="33" w:unhideWhenUsed="0" w:qFormat="1"/>
+    <w:lsdException w:name="Bibliography" w:uiPriority="37"/>
+    <w:lsdException w:name="TOC Heading" w:uiPriority="39" w:qFormat="1"/>
+  </w:latentStyles>
+  <w:style w:type="paragraph" w:default="1" w:styleId="Normal">
+    <w:name w:val="Normal"/>
+    <w:qFormat/>
+  </w:style>
+  <w:style w:type="character" w:default="1" w:styleId="DefaultParagraphFont">
+    <w:name w:val="Default Paragraph Font"/>
+    <w:uiPriority w:val="1"/>
+    <w:semiHidden/>
+    <w:unhideWhenUsed/>
+  </w:style>
+  <w:style w:type="table" w:default="1" w:styleId="TableNormal">
+    <w:name w:val="Normal Table"/>
+    <w:uiPriority w:val="99"/>
+    <w:semiHidden/>
+    <w:unhideWhenUsed/>
+    <w:tblPr>
+      <w:tblInd w:w="0" w:type="dxa"/>
+      <w:tblCellMar>
+        <w:top w:w="0" w:type="dxa"/>
+        <w:left w:w="108" w:type="dxa"/>
+        <w:bottom w:w="0" w:type="dxa"/>
+        <w:right w:w="108" w:type="dxa"/>
+      </w:tblCellMar>
+    </w:tblPr>
+  </w:style>
+  <w:style w:type="numbering" w:default="1" w:styleId="NoList">
+    <w:name w:val="No List"/>
+    <w:uiPriority w:val="99"/>
+    <w:semiHidden/>
+    <w:unhideWhenUsed/>
   </w:style>
 </w:styles>
 </file>
@@ -3544,12 +3692,11 @@
 </file>
 
 <file path=customXml/item1.xml><?xml version="1.0" encoding="utf-8"?>
-<?mso-contentType ?>
-<FormTemplates xmlns="http://schemas.microsoft.com/sharepoint/v3/contenttype/forms">
-  <Display>DocumentLibraryForm</Display>
-  <Edit>DocumentLibraryForm</Edit>
-  <New>DocumentLibraryForm</New>
-</FormTemplates>
+<p:properties xmlns:p="http://schemas.microsoft.com/office/2006/metadata/properties" xmlns:xsi="http://www.w3.org/2001/XMLSchema-instance">
+  <documentManagement>
+    <MeetingDate xmlns="fa0dbb60-a7c3-4c55-9688-8a9c67a8df9b">2012-11-20T00:00:00+00:00</MeetingDate>
+  </documentManagement>
+</p:properties>
 </file>
 
 <file path=customXml/item2.xml><?xml version="1.0" encoding="utf-8"?>
@@ -3557,11 +3704,12 @@
 </file>
 
 <file path=customXml/item3.xml><?xml version="1.0" encoding="utf-8"?>
-<p:properties xmlns:p="http://schemas.microsoft.com/office/2006/metadata/properties" xmlns:xsi="http://www.w3.org/2001/XMLSchema-instance">
-  <documentManagement>
-    <MeetingDate xmlns="fa0dbb60-a7c3-4c55-9688-8a9c67a8df9b">2012-11-20T00:00:00+00:00</MeetingDate>
-  </documentManagement>
-</p:properties>
+<?mso-contentType ?>
+<FormTemplates xmlns="http://schemas.microsoft.com/sharepoint/v3/contenttype/forms">
+  <Display>DocumentLibraryForm</Display>
+  <Edit>DocumentLibraryForm</Edit>
+  <New>DocumentLibraryForm</New>
+</FormTemplates>
 </file>
 
 <file path=customXml/item4.xml><?xml version="1.0" encoding="utf-8"?>
@@ -3695,9 +3843,10 @@
 </file>
 
 <file path=customXml/itemProps1.xml><?xml version="1.0" encoding="utf-8"?>
-<ds:datastoreItem xmlns:ds="http://schemas.openxmlformats.org/officeDocument/2006/customXml" ds:itemID="{771AC7C3-39B1-4BD0-B637-14162C41A83B}">
+<ds:datastoreItem xmlns:ds="http://schemas.openxmlformats.org/officeDocument/2006/customXml" ds:itemID="{68ABD185-46B3-43C9-A17A-4ED9869AC776}">
   <ds:schemaRefs>
-    <ds:schemaRef ds:uri="http://schemas.microsoft.com/sharepoint/v3/contenttype/forms"/>
+    <ds:schemaRef ds:uri="http://schemas.microsoft.com/office/2006/metadata/properties"/>
+    <ds:schemaRef ds:uri="fa0dbb60-a7c3-4c55-9688-8a9c67a8df9b"/>
   </ds:schemaRefs>
 </ds:datastoreItem>
 </file>
@@ -3711,10 +3860,9 @@
 </file>
 
 <file path=customXml/itemProps3.xml><?xml version="1.0" encoding="utf-8"?>
-<ds:datastoreItem xmlns:ds="http://schemas.openxmlformats.org/officeDocument/2006/customXml" ds:itemID="{68ABD185-46B3-43C9-A17A-4ED9869AC776}">
+<ds:datastoreItem xmlns:ds="http://schemas.openxmlformats.org/officeDocument/2006/customXml" ds:itemID="{771AC7C3-39B1-4BD0-B637-14162C41A83B}">
   <ds:schemaRefs>
-    <ds:schemaRef ds:uri="http://schemas.microsoft.com/office/2006/metadata/properties"/>
-    <ds:schemaRef ds:uri="fa0dbb60-a7c3-4c55-9688-8a9c67a8df9b"/>
+    <ds:schemaRef ds:uri="http://schemas.microsoft.com/sharepoint/v3/contenttype/forms"/>
   </ds:schemaRefs>
 </ds:datastoreItem>
 </file>
@@ -3738,7 +3886,7 @@
 </file>
 
 <file path=customXml/itemProps5.xml><?xml version="1.0" encoding="utf-8"?>
-<ds:datastoreItem xmlns:ds="http://schemas.openxmlformats.org/officeDocument/2006/customXml" ds:itemID="{87478294-61C9-4DA3-869C-D94C506F8204}">
+<ds:datastoreItem xmlns:ds="http://schemas.openxmlformats.org/officeDocument/2006/customXml" ds:itemID="{6079FF6F-3A07-40CD-8E3E-BB4BA66DFB74}">
   <ds:schemaRefs>
     <ds:schemaRef ds:uri="http://schemas.openxmlformats.org/officeDocument/2006/bibliography"/>
   </ds:schemaRefs>

</xml_diff>